<commit_message>
Add Appendix pdf and fix typos
</commit_message>
<xml_diff>
--- a/testi/_relazione/05_Bibliografia.docx
+++ b/testi/_relazione/05_Bibliografia.docx
@@ -3,14 +3,11 @@
 <w:document xmlns:wpc="http://schemas.microsoft.com/office/word/2010/wordprocessingCanvas" xmlns:cx="http://schemas.microsoft.com/office/drawing/2014/chartex" xmlns:cx1="http://schemas.microsoft.com/office/drawing/2015/9/8/chartex" xmlns:cx2="http://schemas.microsoft.com/office/drawing/2015/10/21/chartex" xmlns:cx3="http://schemas.microsoft.com/office/drawing/2016/5/9/chartex" xmlns:cx4="http://schemas.microsoft.com/office/drawing/2016/5/10/chartex" xmlns:cx5="http://schemas.microsoft.com/office/drawing/2016/5/11/chartex" xmlns:cx6="http://schemas.microsoft.com/office/drawing/2016/5/12/chartex" xmlns:cx7="http://schemas.microsoft.com/office/drawing/2016/5/13/chartex" xmlns:cx8="http://schemas.microsoft.com/office/drawing/2016/5/14/chartex" xmlns:mc="http://schemas.openxmlformats.org/markup-compatibility/2006" xmlns:aink="http://schemas.microsoft.com/office/drawing/2016/ink" xmlns:am3d="http://schemas.microsoft.com/office/drawing/2017/model3d" xmlns:o="urn:schemas-microsoft-com:office:office" xmlns:r="http://schemas.openxmlformats.org/officeDocument/2006/relationships" xmlns:m="http://schemas.openxmlformats.org/officeDocument/2006/math" xmlns:v="urn:schemas-microsoft-com:vml" xmlns:wp14="http://schemas.microsoft.com/office/word/2010/wordprocessingDrawing" xmlns:wp="http://schemas.openxmlformats.org/drawingml/2006/wordprocessingDrawing" xmlns:w10="urn:schemas-microsoft-com:office:word" xmlns:w="http://schemas.openxmlformats.org/wordprocessingml/2006/main" xmlns:w14="http://schemas.microsoft.com/office/word/2010/wordml" xmlns:w15="http://schemas.microsoft.com/office/word/2012/wordml" xmlns:w16cid="http://schemas.microsoft.com/office/word/2016/wordml/cid" xmlns:w16se="http://schemas.microsoft.com/office/word/2015/wordml/symex" xmlns:wpg="http://schemas.microsoft.com/office/word/2010/wordprocessingGroup" xmlns:wpi="http://schemas.microsoft.com/office/word/2010/wordprocessingInk" xmlns:wne="http://schemas.microsoft.com/office/word/2006/wordml" xmlns:wps="http://schemas.microsoft.com/office/word/2010/wordprocessingShape" mc:Ignorable="w14 w15 w16se w16cid wp14">
   <w:body>
     <w:p>
-      <w:proofErr w:type="spellStart"/>
-      <w:r>
-        <w:rPr>
-          <w:b/>
-          <w:bCs/>
-          <w:sz w:val="28"/>
-          <w:szCs w:val="28"/>
-        </w:rPr>
+      <w:pPr>
+        <w:pStyle w:val="Titolo1"/>
+      </w:pPr>
+      <w:proofErr w:type="spellStart"/>
+      <w:r>
         <w:t>Bibliografia</w:t>
       </w:r>
       <w:proofErr w:type="spellEnd"/>
@@ -84,13 +81,6 @@
         </w:rPr>
         <w:t>https://digiconomist.net/bitcoin-energy-consumption</w:t>
       </w:r>
-      <w:r>
-        <w:rPr>
-          <w:rFonts w:ascii="Calibri" w:eastAsia="Calibri" w:hAnsi="Calibri" w:cs="Calibri"/>
-          <w:lang w:val="it-IT"/>
-        </w:rPr>
-        <w:t>.</w:t>
-      </w:r>
     </w:p>
     <w:p>
       <w:pPr>
@@ -121,7 +111,7 @@
           <w:rFonts w:ascii="Calibri" w:eastAsia="Calibri" w:hAnsi="Calibri" w:cs="Calibri"/>
           <w:lang w:val="it-IT"/>
         </w:rPr>
-        <w:t>, https://digiconomist.net/bitcoin-electronic-waste-monitor/.</w:t>
+        <w:t>, https://digiconomist.net/bitcoin-electronic-waste-monitor</w:t>
       </w:r>
     </w:p>
     <w:p>
@@ -222,14 +212,7 @@
           <w:rFonts w:ascii="Calibri" w:eastAsia="Calibri" w:hAnsi="Calibri" w:cs="Calibri"/>
           <w:lang w:val="it-IT"/>
         </w:rPr>
-        <w:t>http://www.michaelnielsen.org/ddi/how-the-bitcoin-protocol-actually-works/</w:t>
-      </w:r>
-      <w:r>
-        <w:rPr>
-          <w:rFonts w:ascii="Calibri" w:eastAsia="Calibri" w:hAnsi="Calibri" w:cs="Calibri"/>
-          <w:lang w:val="it-IT"/>
-        </w:rPr>
-        <w:t>.</w:t>
+        <w:t>http://www.michaelnielsen.org/ddi/how-the-bitcoin-protocol-actually-works</w:t>
       </w:r>
     </w:p>
     <w:p>
@@ -307,12 +290,6 @@
         </w:rPr>
         <w:t>https://bitcoin.org/bitcoin.pdf</w:t>
       </w:r>
-      <w:r>
-        <w:rPr>
-          <w:rFonts w:ascii="Calibri" w:eastAsia="Calibri" w:hAnsi="Calibri" w:cs="Calibri"/>
-        </w:rPr>
-        <w:t>.</w:t>
-      </w:r>
     </w:p>
     <w:p>
       <w:pPr>
@@ -407,12 +384,6 @@
         </w:rPr>
         <w:t>https://github.com/ethereum/research/blob/master/papers/casper-basics/casper_basics.pdf</w:t>
       </w:r>
-      <w:r>
-        <w:rPr>
-          <w:rFonts w:ascii="Calibri" w:eastAsia="Calibri" w:hAnsi="Calibri" w:cs="Calibri"/>
-        </w:rPr>
-        <w:t>.</w:t>
-      </w:r>
     </w:p>
     <w:p>
       <w:pPr>
@@ -762,13 +733,7 @@
         <w:rPr>
           <w:rFonts w:ascii="Calibri" w:eastAsia="Calibri" w:hAnsi="Calibri" w:cs="Calibri"/>
         </w:rPr>
-        <w:t>https://www.acronis.com/it-it/blockchain-data-authentication/</w:t>
-      </w:r>
-      <w:r>
-        <w:rPr>
-          <w:rFonts w:ascii="Calibri" w:eastAsia="Calibri" w:hAnsi="Calibri" w:cs="Calibri"/>
-        </w:rPr>
-        <w:t>.</w:t>
+        <w:t>https://www.acronis.com/it-it/blockchain-data-authentication</w:t>
       </w:r>
     </w:p>
     <w:p>
@@ -811,13 +776,7 @@
         <w:rPr>
           <w:rFonts w:ascii="Calibri" w:eastAsia="Calibri" w:hAnsi="Calibri" w:cs="Calibri"/>
         </w:rPr>
-        <w:t>https://www.simplyvitalhealth.com/</w:t>
-      </w:r>
-      <w:r>
-        <w:rPr>
-          <w:rFonts w:ascii="Calibri" w:eastAsia="Calibri" w:hAnsi="Calibri" w:cs="Calibri"/>
-        </w:rPr>
-        <w:t>.</w:t>
+        <w:t>https://www.simplyvitalhealth.com</w:t>
       </w:r>
     </w:p>
     <w:p>
@@ -914,12 +873,6 @@
         </w:rPr>
         <w:t>https://medium.com/essentia_one/essentia-to-become-first-blockchain-based-solution-from-finnish-government-through-collaboration-4ae326126c13</w:t>
       </w:r>
-      <w:r>
-        <w:rPr>
-          <w:rFonts w:ascii="Calibri" w:eastAsia="Calibri" w:hAnsi="Calibri" w:cs="Calibri"/>
-        </w:rPr>
-        <w:t>.</w:t>
-      </w:r>
     </w:p>
     <w:p>
       <w:pPr>
@@ -993,13 +946,7 @@
         <w:rPr>
           <w:rFonts w:ascii="Calibri" w:eastAsia="Calibri" w:hAnsi="Calibri" w:cs="Calibri"/>
         </w:rPr>
-        <w:t>https://news.bitcoin.com/pr-essentia-one-in-talks-with-the-netherlands-government-for-blockchain-solutions-to-border-control/</w:t>
-      </w:r>
-      <w:r>
-        <w:rPr>
-          <w:rFonts w:ascii="Calibri" w:eastAsia="Calibri" w:hAnsi="Calibri" w:cs="Calibri"/>
-        </w:rPr>
-        <w:t>.</w:t>
+        <w:t>https://news.bitcoin.com/pr-essentia-one-in-talks-with-the-netherlands-government-for-blockchain-solutions-to-border-control</w:t>
       </w:r>
     </w:p>
     <w:p>
@@ -1059,12 +1006,6 @@
         </w:rPr>
         <w:t>https://www.ibm.com/blockchain/solutions/identity</w:t>
       </w:r>
-      <w:r>
-        <w:rPr>
-          <w:rFonts w:ascii="Calibri" w:eastAsia="Calibri" w:hAnsi="Calibri" w:cs="Calibri"/>
-        </w:rPr>
-        <w:t>.</w:t>
-      </w:r>
     </w:p>
     <w:p>
       <w:pPr>
@@ -1074,6 +1015,7 @@
         <w:rPr>
           <w:rFonts w:ascii="Calibri" w:eastAsia="Calibri" w:hAnsi="Calibri" w:cs="Calibri"/>
         </w:rPr>
+        <w:lastRenderedPageBreak/>
         <w:t>Jenkinson</w:t>
       </w:r>
       <w:r>
@@ -1140,12 +1082,6 @@
         </w:rPr>
         <w:t>https://cointelegraph.com/news/ethereum-classic-51-attack-the-reality-of-proof-of-work</w:t>
       </w:r>
-      <w:r>
-        <w:rPr>
-          <w:rFonts w:ascii="Calibri" w:eastAsia="Calibri" w:hAnsi="Calibri" w:cs="Calibri"/>
-        </w:rPr>
-        <w:t>.</w:t>
-      </w:r>
     </w:p>
     <w:p>
       <w:pPr>
@@ -1155,7 +1091,6 @@
         <w:rPr>
           <w:rFonts w:ascii="Calibri" w:eastAsia="Calibri" w:hAnsi="Calibri" w:cs="Calibri"/>
         </w:rPr>
-        <w:lastRenderedPageBreak/>
         <w:t>Orcutt</w:t>
       </w:r>
       <w:r>
@@ -1206,13 +1141,7 @@
         <w:rPr>
           <w:rFonts w:ascii="Calibri" w:eastAsia="Calibri" w:hAnsi="Calibri" w:cs="Calibri"/>
         </w:rPr>
-        <w:t xml:space="preserve"> 26/03/2019, https://www.technologyreview.com/f/613201/nearly-all-bitcoin-trades-are-fake-apparently/</w:t>
-      </w:r>
-      <w:r>
-        <w:rPr>
-          <w:rFonts w:ascii="Calibri" w:eastAsia="Calibri" w:hAnsi="Calibri" w:cs="Calibri"/>
-        </w:rPr>
-        <w:t>.</w:t>
+        <w:t xml:space="preserve"> 26/03/2019, https://www.technologyreview.com/f/613201/nearly-all-bitcoin-trades-are-fake-apparently</w:t>
       </w:r>
     </w:p>
     <w:p>
@@ -1310,42 +1239,29 @@
         </w:rPr>
         <w:t>https://blog.cex.io/news/official-statement-on-51-threat-and-closed-round-table-6619</w:t>
       </w:r>
-      <w:r>
-        <w:rPr>
-          <w:rFonts w:ascii="Calibri" w:eastAsia="Calibri" w:hAnsi="Calibri" w:cs="Calibri"/>
-          <w:lang w:val="it-IT"/>
-        </w:rPr>
-        <w:t>.</w:t>
-      </w:r>
     </w:p>
     <w:p>
       <w:pPr>
-        <w:rPr>
-          <w:rFonts w:ascii="Calibri" w:eastAsia="Calibri" w:hAnsi="Calibri" w:cs="Calibri"/>
-          <w:lang w:val="it-IT"/>
-        </w:rPr>
-      </w:pPr>
+        <w:pStyle w:val="Titolo1"/>
+        <w:rPr>
+          <w:rFonts w:eastAsia="Calibri"/>
+          <w:lang w:val="it-IT"/>
+        </w:rPr>
+      </w:pPr>
+      <w:r>
+        <w:rPr>
+          <w:rFonts w:eastAsia="Calibri"/>
+          <w:lang w:val="it-IT"/>
+        </w:rPr>
+        <w:t>Interviste</w:t>
+      </w:r>
     </w:p>
     <w:p>
       <w:pPr>
         <w:rPr>
-          <w:rFonts w:ascii="Calibri" w:eastAsia="Calibri" w:hAnsi="Calibri" w:cs="Calibri"/>
-          <w:b/>
-          <w:sz w:val="28"/>
-          <w:szCs w:val="28"/>
-          <w:lang w:val="it-IT"/>
-        </w:rPr>
-      </w:pPr>
-      <w:r>
-        <w:rPr>
-          <w:rFonts w:ascii="Calibri" w:eastAsia="Calibri" w:hAnsi="Calibri" w:cs="Calibri"/>
-          <w:b/>
-          <w:sz w:val="28"/>
-          <w:szCs w:val="28"/>
-          <w:lang w:val="it-IT"/>
-        </w:rPr>
-        <w:t>Interviste</w:t>
-      </w:r>
+          <w:lang w:val="it-IT"/>
+        </w:rPr>
+      </w:pPr>
     </w:p>
     <w:p>
       <w:pPr>
@@ -1514,45 +1430,33 @@
     </w:p>
     <w:p>
       <w:pPr>
-        <w:rPr>
-          <w:rFonts w:ascii="Calibri" w:eastAsia="Calibri" w:hAnsi="Calibri" w:cs="Calibri"/>
-          <w:b/>
-          <w:sz w:val="28"/>
-          <w:szCs w:val="28"/>
-          <w:lang w:val="it-IT"/>
-        </w:rPr>
-      </w:pPr>
+        <w:pStyle w:val="Titolo1"/>
+        <w:rPr>
+          <w:rFonts w:eastAsia="Calibri"/>
+          <w:lang w:val="it-IT"/>
+        </w:rPr>
+      </w:pPr>
+      <w:r>
+        <w:rPr>
+          <w:rFonts w:eastAsia="Calibri"/>
+          <w:lang w:val="it-IT"/>
+        </w:rPr>
+        <w:t xml:space="preserve">Fonti </w:t>
+      </w:r>
+      <w:r>
+        <w:rPr>
+          <w:rFonts w:eastAsia="Calibri"/>
+          <w:lang w:val="it-IT"/>
+        </w:rPr>
+        <w:t>Dati</w:t>
+      </w:r>
     </w:p>
     <w:p>
       <w:pPr>
         <w:rPr>
-          <w:rFonts w:ascii="Calibri" w:eastAsia="Calibri" w:hAnsi="Calibri" w:cs="Calibri"/>
-          <w:b/>
-          <w:sz w:val="28"/>
-          <w:szCs w:val="28"/>
-          <w:lang w:val="it-IT"/>
-        </w:rPr>
-      </w:pPr>
-      <w:r>
-        <w:rPr>
-          <w:rFonts w:ascii="Calibri" w:eastAsia="Calibri" w:hAnsi="Calibri" w:cs="Calibri"/>
-          <w:b/>
-          <w:sz w:val="28"/>
-          <w:szCs w:val="28"/>
-          <w:lang w:val="it-IT"/>
-        </w:rPr>
-        <w:t xml:space="preserve">Fonti </w:t>
-      </w:r>
-      <w:r>
-        <w:rPr>
-          <w:rFonts w:ascii="Calibri" w:eastAsia="Calibri" w:hAnsi="Calibri" w:cs="Calibri"/>
-          <w:b/>
-          <w:sz w:val="28"/>
-          <w:szCs w:val="28"/>
-          <w:lang w:val="it-IT"/>
-        </w:rPr>
-        <w:t>Dati</w:t>
-      </w:r>
+          <w:lang w:val="it-IT"/>
+        </w:rPr>
+      </w:pPr>
     </w:p>
     <w:p>
       <w:pPr>
@@ -1665,7 +1569,7 @@
         <w:rPr>
           <w:rFonts w:ascii="Calibri" w:eastAsia="Calibri" w:hAnsi="Calibri" w:cs="Calibri"/>
         </w:rPr>
-        <w:t>https://coinmarketcap.com/</w:t>
+        <w:t>https://coinmarketcap.com</w:t>
       </w:r>
     </w:p>
     <w:p>
@@ -1673,6 +1577,7 @@
         <w:ind w:left="360"/>
         <w:rPr>
           <w:rFonts w:ascii="Calibri" w:eastAsia="Calibri" w:hAnsi="Calibri" w:cs="Calibri"/>
+          <w:lang w:val="it-IT"/>
         </w:rPr>
       </w:pPr>
       <w:r>
@@ -1690,82 +1595,68 @@
       <w:r>
         <w:rPr>
           <w:rFonts w:ascii="Calibri" w:eastAsia="Calibri" w:hAnsi="Calibri" w:cs="Calibri"/>
+          <w:lang w:val="it-IT"/>
         </w:rPr>
         <w:t>“</w:t>
       </w:r>
-      <w:r>
-        <w:rPr>
-          <w:rFonts w:ascii="Calibri" w:eastAsia="Calibri" w:hAnsi="Calibri" w:cs="Calibri"/>
-        </w:rPr>
-        <w:t>Hash Rate</w:t>
-      </w:r>
-      <w:r>
-        <w:rPr>
-          <w:rFonts w:ascii="Calibri" w:eastAsia="Calibri" w:hAnsi="Calibri" w:cs="Calibri"/>
+      <w:proofErr w:type="spellStart"/>
+      <w:r>
+        <w:rPr>
+          <w:rFonts w:ascii="Calibri" w:eastAsia="Calibri" w:hAnsi="Calibri" w:cs="Calibri"/>
+          <w:lang w:val="it-IT"/>
+        </w:rPr>
+        <w:t>Hash</w:t>
+      </w:r>
+      <w:proofErr w:type="spellEnd"/>
+      <w:r>
+        <w:rPr>
+          <w:rFonts w:ascii="Calibri" w:eastAsia="Calibri" w:hAnsi="Calibri" w:cs="Calibri"/>
+          <w:lang w:val="it-IT"/>
+        </w:rPr>
+        <w:t xml:space="preserve"> Rate</w:t>
+      </w:r>
+      <w:r>
+        <w:rPr>
+          <w:rFonts w:ascii="Calibri" w:eastAsia="Calibri" w:hAnsi="Calibri" w:cs="Calibri"/>
+          <w:lang w:val="it-IT"/>
         </w:rPr>
         <w:t>.</w:t>
       </w:r>
       <w:r>
         <w:rPr>
           <w:rFonts w:ascii="Calibri" w:eastAsia="Calibri" w:hAnsi="Calibri" w:cs="Calibri"/>
-        </w:rPr>
-        <w:t xml:space="preserve">”, </w:t>
-      </w:r>
-      <w:proofErr w:type="spellStart"/>
-      <w:r>
-        <w:rPr>
-          <w:rFonts w:ascii="Calibri" w:eastAsia="Calibri" w:hAnsi="Calibri" w:cs="Calibri"/>
-        </w:rPr>
-        <w:t>dati</w:t>
-      </w:r>
-      <w:proofErr w:type="spellEnd"/>
-      <w:r>
-        <w:rPr>
-          <w:rFonts w:ascii="Calibri" w:eastAsia="Calibri" w:hAnsi="Calibri" w:cs="Calibri"/>
-        </w:rPr>
-        <w:t xml:space="preserve"> </w:t>
-      </w:r>
-      <w:proofErr w:type="spellStart"/>
-      <w:r>
-        <w:rPr>
-          <w:rFonts w:ascii="Calibri" w:eastAsia="Calibri" w:hAnsi="Calibri" w:cs="Calibri"/>
-        </w:rPr>
-        <w:t>consultati</w:t>
-      </w:r>
-      <w:proofErr w:type="spellEnd"/>
-      <w:r>
-        <w:rPr>
-          <w:rFonts w:ascii="Calibri" w:eastAsia="Calibri" w:hAnsi="Calibri" w:cs="Calibri"/>
-        </w:rPr>
-        <w:t xml:space="preserve"> in data 13/07/2019</w:t>
-      </w:r>
-      <w:r>
-        <w:rPr>
-          <w:rFonts w:ascii="Calibri" w:eastAsia="Calibri" w:hAnsi="Calibri" w:cs="Calibri"/>
-        </w:rPr>
-        <w:t xml:space="preserve">, </w:t>
-      </w:r>
-      <w:r>
-        <w:rPr>
-          <w:rFonts w:ascii="Calibri" w:eastAsia="Calibri" w:hAnsi="Calibri" w:cs="Calibri"/>
+          <w:lang w:val="it-IT"/>
+        </w:rPr>
+        <w:t>”, dati consultati in data 13/07/2019</w:t>
+      </w:r>
+      <w:r>
+        <w:rPr>
+          <w:rFonts w:ascii="Calibri" w:eastAsia="Calibri" w:hAnsi="Calibri" w:cs="Calibri"/>
+          <w:lang w:val="it-IT"/>
+        </w:rPr>
+        <w:t xml:space="preserve">, </w:t>
+      </w:r>
+      <w:r>
+        <w:rPr>
+          <w:rFonts w:ascii="Calibri" w:eastAsia="Calibri" w:hAnsi="Calibri" w:cs="Calibri"/>
+          <w:lang w:val="it-IT"/>
         </w:rPr>
         <w:t>Blockchain.com</w:t>
       </w:r>
       <w:r>
         <w:rPr>
           <w:rFonts w:ascii="Calibri" w:eastAsia="Calibri" w:hAnsi="Calibri" w:cs="Calibri"/>
-        </w:rPr>
-        <w:t xml:space="preserve">, </w:t>
-      </w:r>
-      <w:hyperlink r:id="rId7" w:history="1">
-        <w:r>
-          <w:rPr>
-            <w:rStyle w:val="Collegamentoipertestuale"/>
-            <w:rFonts w:ascii="Calibri" w:eastAsia="Calibri" w:hAnsi="Calibri" w:cs="Calibri"/>
-          </w:rPr>
-          <w:t>https://www.blockchain.com/it/charts/hash-rate</w:t>
-        </w:r>
-      </w:hyperlink>
+          <w:lang w:val="it-IT"/>
+        </w:rPr>
+        <w:t xml:space="preserve">, </w:t>
+      </w:r>
+      <w:r>
+        <w:rPr>
+          <w:rFonts w:ascii="Calibri" w:eastAsia="Calibri" w:hAnsi="Calibri" w:cs="Calibri"/>
+          <w:lang w:val="it-IT"/>
+        </w:rPr>
+        <w:t>https://www.blockchain.com/it/charts/hash-rate</w:t>
+      </w:r>
     </w:p>
     <w:p>
       <w:pPr>
@@ -1912,79 +1803,70 @@
         <w:ind w:left="360"/>
         <w:rPr>
           <w:rFonts w:ascii="Calibri" w:eastAsia="Calibri" w:hAnsi="Calibri" w:cs="Calibri"/>
-          <w:lang w:val="it-IT"/>
-        </w:rPr>
-      </w:pPr>
-      <w:r>
-        <w:rPr>
-          <w:rFonts w:ascii="Calibri" w:eastAsia="Calibri" w:hAnsi="Calibri" w:cs="Calibri"/>
-          <w:lang w:val="it-IT"/>
+        </w:rPr>
+      </w:pPr>
+      <w:r>
+        <w:rPr>
+          <w:rFonts w:ascii="Calibri" w:eastAsia="Calibri" w:hAnsi="Calibri" w:cs="Calibri"/>
         </w:rPr>
         <w:t>De Vries, Alex</w:t>
       </w:r>
       <w:r>
         <w:rPr>
           <w:rFonts w:ascii="Calibri" w:eastAsia="Calibri" w:hAnsi="Calibri" w:cs="Calibri"/>
-          <w:lang w:val="it-IT"/>
-        </w:rPr>
-        <w:t xml:space="preserve">. </w:t>
-      </w:r>
-      <w:r>
-        <w:rPr>
-          <w:rFonts w:ascii="Calibri" w:eastAsia="Calibri" w:hAnsi="Calibri" w:cs="Calibri"/>
-          <w:lang w:val="it-IT"/>
-        </w:rPr>
-        <w:t>“</w:t>
-      </w:r>
-      <w:r>
-        <w:rPr>
-          <w:rFonts w:ascii="Calibri" w:eastAsia="Calibri" w:hAnsi="Calibri" w:cs="Calibri"/>
-          <w:lang w:val="it-IT"/>
-        </w:rPr>
-        <w:t xml:space="preserve">Bitcoin Energy </w:t>
-      </w:r>
-      <w:proofErr w:type="spellStart"/>
-      <w:r>
-        <w:rPr>
-          <w:rFonts w:ascii="Calibri" w:eastAsia="Calibri" w:hAnsi="Calibri" w:cs="Calibri"/>
-          <w:lang w:val="it-IT"/>
-        </w:rPr>
-        <w:t>Consumption</w:t>
-      </w:r>
-      <w:proofErr w:type="spellEnd"/>
-      <w:r>
-        <w:rPr>
-          <w:rFonts w:ascii="Calibri" w:eastAsia="Calibri" w:hAnsi="Calibri" w:cs="Calibri"/>
-          <w:lang w:val="it-IT"/>
-        </w:rPr>
-        <w:t xml:space="preserve"> Index</w:t>
-      </w:r>
-      <w:r>
-        <w:rPr>
-          <w:rFonts w:ascii="Calibri" w:eastAsia="Calibri" w:hAnsi="Calibri" w:cs="Calibri"/>
-          <w:lang w:val="it-IT"/>
+        </w:rPr>
+        <w:t>. “</w:t>
+      </w:r>
+      <w:r>
+        <w:rPr>
+          <w:rFonts w:ascii="Calibri" w:eastAsia="Calibri" w:hAnsi="Calibri" w:cs="Calibri"/>
+        </w:rPr>
+        <w:t>Bitcoin Energy Consumption Index</w:t>
+      </w:r>
+      <w:r>
+        <w:rPr>
+          <w:rFonts w:ascii="Calibri" w:eastAsia="Calibri" w:hAnsi="Calibri" w:cs="Calibri"/>
         </w:rPr>
         <w:t xml:space="preserve">”, </w:t>
       </w:r>
-      <w:r>
-        <w:rPr>
-          <w:rFonts w:ascii="Calibri" w:eastAsia="Calibri" w:hAnsi="Calibri" w:cs="Calibri"/>
-          <w:lang w:val="it-IT"/>
-        </w:rPr>
-        <w:t>dati consultati in data 13/07/2019</w:t>
-      </w:r>
-      <w:r>
-        <w:rPr>
-          <w:rFonts w:ascii="Calibri" w:eastAsia="Calibri" w:hAnsi="Calibri" w:cs="Calibri"/>
-          <w:lang w:val="it-IT"/>
-        </w:rPr>
-        <w:t xml:space="preserve">, </w:t>
-      </w:r>
-      <w:proofErr w:type="spellStart"/>
-      <w:r>
-        <w:rPr>
-          <w:rFonts w:ascii="Calibri" w:eastAsia="Calibri" w:hAnsi="Calibri" w:cs="Calibri"/>
-          <w:lang w:val="it-IT"/>
+      <w:proofErr w:type="spellStart"/>
+      <w:r>
+        <w:rPr>
+          <w:rFonts w:ascii="Calibri" w:eastAsia="Calibri" w:hAnsi="Calibri" w:cs="Calibri"/>
+        </w:rPr>
+        <w:t>dati</w:t>
+      </w:r>
+      <w:proofErr w:type="spellEnd"/>
+      <w:r>
+        <w:rPr>
+          <w:rFonts w:ascii="Calibri" w:eastAsia="Calibri" w:hAnsi="Calibri" w:cs="Calibri"/>
+        </w:rPr>
+        <w:t xml:space="preserve"> </w:t>
+      </w:r>
+      <w:proofErr w:type="spellStart"/>
+      <w:r>
+        <w:rPr>
+          <w:rFonts w:ascii="Calibri" w:eastAsia="Calibri" w:hAnsi="Calibri" w:cs="Calibri"/>
+        </w:rPr>
+        <w:t>consultati</w:t>
+      </w:r>
+      <w:proofErr w:type="spellEnd"/>
+      <w:r>
+        <w:rPr>
+          <w:rFonts w:ascii="Calibri" w:eastAsia="Calibri" w:hAnsi="Calibri" w:cs="Calibri"/>
+        </w:rPr>
+        <w:t xml:space="preserve"> in data 13/07/2019</w:t>
+      </w:r>
+      <w:r>
+        <w:rPr>
+          <w:rFonts w:ascii="Calibri" w:eastAsia="Calibri" w:hAnsi="Calibri" w:cs="Calibri"/>
+        </w:rPr>
+        <w:t xml:space="preserve">, </w:t>
+      </w:r>
+      <w:proofErr w:type="spellStart"/>
+      <w:r>
+        <w:rPr>
+          <w:rFonts w:ascii="Calibri" w:eastAsia="Calibri" w:hAnsi="Calibri" w:cs="Calibri"/>
         </w:rPr>
         <w:t>Digiconomist</w:t>
       </w:r>
@@ -1992,14 +1874,12 @@
       <w:r>
         <w:rPr>
           <w:rFonts w:ascii="Calibri" w:eastAsia="Calibri" w:hAnsi="Calibri" w:cs="Calibri"/>
-          <w:lang w:val="it-IT"/>
-        </w:rPr>
-        <w:t xml:space="preserve">, </w:t>
-      </w:r>
-      <w:r>
-        <w:rPr>
-          <w:rFonts w:ascii="Calibri" w:eastAsia="Calibri" w:hAnsi="Calibri" w:cs="Calibri"/>
-          <w:lang w:val="it-IT"/>
+        </w:rPr>
+        <w:t xml:space="preserve">, </w:t>
+      </w:r>
+      <w:r>
+        <w:rPr>
+          <w:rFonts w:ascii="Calibri" w:eastAsia="Calibri" w:hAnsi="Calibri" w:cs="Calibri"/>
         </w:rPr>
         <w:t>https://digiconomist.net/bitcoin-energy-consumption</w:t>
       </w:r>
@@ -2009,63 +1889,64 @@
         <w:ind w:left="360"/>
         <w:rPr>
           <w:rFonts w:ascii="Calibri" w:eastAsia="Calibri" w:hAnsi="Calibri" w:cs="Calibri"/>
-          <w:lang w:val="it-IT"/>
-        </w:rPr>
-      </w:pPr>
-      <w:r>
-        <w:rPr>
-          <w:rFonts w:ascii="Calibri" w:eastAsia="Calibri" w:hAnsi="Calibri" w:cs="Calibri"/>
-          <w:lang w:val="it-IT"/>
+        </w:rPr>
+      </w:pPr>
+      <w:r>
+        <w:rPr>
+          <w:rFonts w:ascii="Calibri" w:eastAsia="Calibri" w:hAnsi="Calibri" w:cs="Calibri"/>
         </w:rPr>
         <w:t>De Vries, Alex</w:t>
       </w:r>
       <w:r>
         <w:rPr>
           <w:rFonts w:ascii="Calibri" w:eastAsia="Calibri" w:hAnsi="Calibri" w:cs="Calibri"/>
-          <w:lang w:val="it-IT"/>
-        </w:rPr>
-        <w:t xml:space="preserve">. </w:t>
-      </w:r>
-      <w:r>
-        <w:rPr>
-          <w:rFonts w:ascii="Calibri" w:eastAsia="Calibri" w:hAnsi="Calibri" w:cs="Calibri"/>
-          <w:lang w:val="it-IT"/>
-        </w:rPr>
-        <w:t>“</w:t>
-      </w:r>
-      <w:r>
-        <w:rPr>
-          <w:rFonts w:ascii="Calibri" w:eastAsia="Calibri" w:hAnsi="Calibri" w:cs="Calibri"/>
-          <w:lang w:val="it-IT"/>
+        </w:rPr>
+        <w:t>. “</w:t>
+      </w:r>
+      <w:r>
+        <w:rPr>
+          <w:rFonts w:ascii="Calibri" w:eastAsia="Calibri" w:hAnsi="Calibri" w:cs="Calibri"/>
         </w:rPr>
         <w:t>Bitcoin Electronic Waste Monitor</w:t>
       </w:r>
       <w:r>
         <w:rPr>
           <w:rFonts w:ascii="Calibri" w:eastAsia="Calibri" w:hAnsi="Calibri" w:cs="Calibri"/>
-          <w:lang w:val="it-IT"/>
         </w:rPr>
         <w:t xml:space="preserve">.”, </w:t>
       </w:r>
-      <w:r>
-        <w:rPr>
-          <w:rFonts w:ascii="Calibri" w:eastAsia="Calibri" w:hAnsi="Calibri" w:cs="Calibri"/>
-          <w:lang w:val="it-IT"/>
-        </w:rPr>
-        <w:t>dati consultati in data 13/07/2019</w:t>
-      </w:r>
-      <w:r>
-        <w:rPr>
-          <w:rFonts w:ascii="Calibri" w:eastAsia="Calibri" w:hAnsi="Calibri" w:cs="Calibri"/>
-          <w:lang w:val="it-IT"/>
-        </w:rPr>
-        <w:t xml:space="preserve">, </w:t>
-      </w:r>
-      <w:proofErr w:type="spellStart"/>
-      <w:r>
-        <w:rPr>
-          <w:rFonts w:ascii="Calibri" w:eastAsia="Calibri" w:hAnsi="Calibri" w:cs="Calibri"/>
-          <w:lang w:val="it-IT"/>
+      <w:proofErr w:type="spellStart"/>
+      <w:r>
+        <w:rPr>
+          <w:rFonts w:ascii="Calibri" w:eastAsia="Calibri" w:hAnsi="Calibri" w:cs="Calibri"/>
+        </w:rPr>
+        <w:t>dati</w:t>
+      </w:r>
+      <w:proofErr w:type="spellEnd"/>
+      <w:r>
+        <w:rPr>
+          <w:rFonts w:ascii="Calibri" w:eastAsia="Calibri" w:hAnsi="Calibri" w:cs="Calibri"/>
+        </w:rPr>
+        <w:t xml:space="preserve"> </w:t>
+      </w:r>
+      <w:proofErr w:type="spellStart"/>
+      <w:r>
+        <w:rPr>
+          <w:rFonts w:ascii="Calibri" w:eastAsia="Calibri" w:hAnsi="Calibri" w:cs="Calibri"/>
+        </w:rPr>
+        <w:t>consultati</w:t>
+      </w:r>
+      <w:proofErr w:type="spellEnd"/>
+      <w:r>
+        <w:rPr>
+          <w:rFonts w:ascii="Calibri" w:eastAsia="Calibri" w:hAnsi="Calibri" w:cs="Calibri"/>
+        </w:rPr>
+        <w:t xml:space="preserve"> in data 13/07/2019, </w:t>
+      </w:r>
+      <w:proofErr w:type="spellStart"/>
+      <w:r>
+        <w:rPr>
+          <w:rFonts w:ascii="Calibri" w:eastAsia="Calibri" w:hAnsi="Calibri" w:cs="Calibri"/>
         </w:rPr>
         <w:t>Digiconomist</w:t>
       </w:r>
@@ -2073,15 +1954,13 @@
       <w:r>
         <w:rPr>
           <w:rFonts w:ascii="Calibri" w:eastAsia="Calibri" w:hAnsi="Calibri" w:cs="Calibri"/>
-          <w:lang w:val="it-IT"/>
-        </w:rPr>
-        <w:t xml:space="preserve">, </w:t>
-      </w:r>
-      <w:proofErr w:type="spellStart"/>
-      <w:r>
-        <w:rPr>
-          <w:rFonts w:ascii="Calibri" w:eastAsia="Calibri" w:hAnsi="Calibri" w:cs="Calibri"/>
-          <w:lang w:val="it-IT"/>
+        </w:rPr>
+        <w:t xml:space="preserve">, </w:t>
+      </w:r>
+      <w:proofErr w:type="spellStart"/>
+      <w:r>
+        <w:rPr>
+          <w:rFonts w:ascii="Calibri" w:eastAsia="Calibri" w:hAnsi="Calibri" w:cs="Calibri"/>
         </w:rPr>
         <w:t>Digiconomist</w:t>
       </w:r>
@@ -2089,16 +1968,14 @@
       <w:r>
         <w:rPr>
           <w:rFonts w:ascii="Calibri" w:eastAsia="Calibri" w:hAnsi="Calibri" w:cs="Calibri"/>
-          <w:lang w:val="it-IT"/>
-        </w:rPr>
-        <w:t xml:space="preserve">, </w:t>
-      </w:r>
-      <w:r>
-        <w:rPr>
-          <w:rFonts w:ascii="Calibri" w:eastAsia="Calibri" w:hAnsi="Calibri" w:cs="Calibri"/>
-          <w:lang w:val="it-IT"/>
-        </w:rPr>
-        <w:t>https://digiconomist.net/bitcoin-electronic-waste-monitor/</w:t>
+        </w:rPr>
+        <w:t xml:space="preserve">, </w:t>
+      </w:r>
+      <w:r>
+        <w:rPr>
+          <w:rFonts w:ascii="Calibri" w:eastAsia="Calibri" w:hAnsi="Calibri" w:cs="Calibri"/>
+        </w:rPr>
+        <w:t>https://digiconomist.net/bitcoin-electronic-waste-monitor</w:t>
       </w:r>
     </w:p>
     <w:p>
@@ -2352,7 +2229,6 @@
         <w:ind w:left="360"/>
         <w:rPr>
           <w:rFonts w:ascii="Calibri" w:eastAsia="Calibri" w:hAnsi="Calibri" w:cs="Calibri"/>
-          <w:lang w:val="it-IT"/>
         </w:rPr>
       </w:pPr>
       <w:r>
@@ -2370,105 +2246,81 @@
       <w:r>
         <w:rPr>
           <w:rFonts w:ascii="Calibri" w:eastAsia="Calibri" w:hAnsi="Calibri" w:cs="Calibri"/>
-          <w:lang w:val="it-IT"/>
         </w:rPr>
         <w:t>“</w:t>
       </w:r>
       <w:r>
         <w:rPr>
           <w:rFonts w:ascii="Calibri" w:eastAsia="Calibri" w:hAnsi="Calibri" w:cs="Calibri"/>
-          <w:lang w:val="it-IT"/>
-        </w:rPr>
-        <w:t>Non-</w:t>
-      </w:r>
-      <w:proofErr w:type="spellStart"/>
-      <w:r>
-        <w:rPr>
-          <w:rFonts w:ascii="Calibri" w:eastAsia="Calibri" w:hAnsi="Calibri" w:cs="Calibri"/>
-          <w:lang w:val="it-IT"/>
-        </w:rPr>
-        <w:t>specialized</w:t>
-      </w:r>
-      <w:proofErr w:type="spellEnd"/>
-      <w:r>
-        <w:rPr>
-          <w:rFonts w:ascii="Calibri" w:eastAsia="Calibri" w:hAnsi="Calibri" w:cs="Calibri"/>
-          <w:lang w:val="it-IT"/>
+        </w:rPr>
+        <w:t xml:space="preserve">Non-specialized </w:t>
+      </w:r>
+      <w:r>
+        <w:rPr>
+          <w:rFonts w:ascii="Calibri" w:eastAsia="Calibri" w:hAnsi="Calibri" w:cs="Calibri"/>
+        </w:rPr>
+        <w:t>hardware comparison</w:t>
+      </w:r>
+      <w:r>
+        <w:rPr>
+          <w:rFonts w:ascii="Calibri" w:eastAsia="Calibri" w:hAnsi="Calibri" w:cs="Calibri"/>
+        </w:rPr>
+        <w:t>”,</w:t>
+      </w:r>
+      <w:r>
+        <w:rPr>
+          <w:rFonts w:ascii="Calibri" w:eastAsia="Calibri" w:hAnsi="Calibri" w:cs="Calibri"/>
         </w:rPr>
         <w:t xml:space="preserve"> </w:t>
       </w:r>
-      <w:r>
-        <w:rPr>
-          <w:rFonts w:ascii="Calibri" w:eastAsia="Calibri" w:hAnsi="Calibri" w:cs="Calibri"/>
-          <w:lang w:val="it-IT"/>
-        </w:rPr>
-        <w:t xml:space="preserve">hardware </w:t>
-      </w:r>
-      <w:proofErr w:type="spellStart"/>
-      <w:r>
-        <w:rPr>
-          <w:rFonts w:ascii="Calibri" w:eastAsia="Calibri" w:hAnsi="Calibri" w:cs="Calibri"/>
-          <w:lang w:val="it-IT"/>
-        </w:rPr>
-        <w:t>comparison</w:t>
-      </w:r>
-      <w:proofErr w:type="spellEnd"/>
-      <w:r>
-        <w:rPr>
-          <w:rFonts w:ascii="Calibri" w:eastAsia="Calibri" w:hAnsi="Calibri" w:cs="Calibri"/>
-          <w:lang w:val="it-IT"/>
-        </w:rPr>
-        <w:t>”,</w:t>
-      </w:r>
-      <w:r>
-        <w:rPr>
-          <w:rFonts w:ascii="Calibri" w:eastAsia="Calibri" w:hAnsi="Calibri" w:cs="Calibri"/>
-          <w:lang w:val="it-IT"/>
+      <w:proofErr w:type="spellStart"/>
+      <w:r>
+        <w:rPr>
+          <w:rFonts w:ascii="Calibri" w:eastAsia="Calibri" w:hAnsi="Calibri" w:cs="Calibri"/>
+        </w:rPr>
+        <w:t>dati</w:t>
+      </w:r>
+      <w:proofErr w:type="spellEnd"/>
+      <w:r>
+        <w:rPr>
+          <w:rFonts w:ascii="Calibri" w:eastAsia="Calibri" w:hAnsi="Calibri" w:cs="Calibri"/>
         </w:rPr>
         <w:t xml:space="preserve"> </w:t>
       </w:r>
-      <w:r>
-        <w:rPr>
-          <w:rFonts w:ascii="Calibri" w:eastAsia="Calibri" w:hAnsi="Calibri" w:cs="Calibri"/>
-          <w:lang w:val="it-IT"/>
-        </w:rPr>
-        <w:t>dati consultati in data 2</w:t>
-      </w:r>
-      <w:r>
-        <w:rPr>
-          <w:rFonts w:ascii="Calibri" w:eastAsia="Calibri" w:hAnsi="Calibri" w:cs="Calibri"/>
-          <w:lang w:val="it-IT"/>
-        </w:rPr>
-        <w:t>3</w:t>
-      </w:r>
-      <w:r>
-        <w:rPr>
-          <w:rFonts w:ascii="Calibri" w:eastAsia="Calibri" w:hAnsi="Calibri" w:cs="Calibri"/>
-          <w:lang w:val="it-IT"/>
-        </w:rPr>
-        <w:t>/06/2019</w:t>
-      </w:r>
-      <w:r>
-        <w:rPr>
-          <w:rFonts w:ascii="Calibri" w:eastAsia="Calibri" w:hAnsi="Calibri" w:cs="Calibri"/>
-          <w:lang w:val="it-IT"/>
-        </w:rPr>
-        <w:t xml:space="preserve">, </w:t>
-      </w:r>
-      <w:r>
-        <w:rPr>
-          <w:rFonts w:ascii="Calibri" w:eastAsia="Calibri" w:hAnsi="Calibri" w:cs="Calibri"/>
-          <w:lang w:val="it-IT"/>
+      <w:proofErr w:type="spellStart"/>
+      <w:r>
+        <w:rPr>
+          <w:rFonts w:ascii="Calibri" w:eastAsia="Calibri" w:hAnsi="Calibri" w:cs="Calibri"/>
+        </w:rPr>
+        <w:t>consultati</w:t>
+      </w:r>
+      <w:proofErr w:type="spellEnd"/>
+      <w:r>
+        <w:rPr>
+          <w:rFonts w:ascii="Calibri" w:eastAsia="Calibri" w:hAnsi="Calibri" w:cs="Calibri"/>
+        </w:rPr>
+        <w:t xml:space="preserve"> in data 23/06/2019</w:t>
+      </w:r>
+      <w:r>
+        <w:rPr>
+          <w:rFonts w:ascii="Calibri" w:eastAsia="Calibri" w:hAnsi="Calibri" w:cs="Calibri"/>
+        </w:rPr>
+        <w:t xml:space="preserve">, </w:t>
+      </w:r>
+      <w:r>
+        <w:rPr>
+          <w:rFonts w:ascii="Calibri" w:eastAsia="Calibri" w:hAnsi="Calibri" w:cs="Calibri"/>
         </w:rPr>
         <w:t>https://en.bitcoin.it/wiki/Non-specialized_hardware_comparison</w:t>
       </w:r>
       <w:r>
         <w:rPr>
           <w:rFonts w:ascii="Calibri" w:eastAsia="Calibri" w:hAnsi="Calibri" w:cs="Calibri"/>
-          <w:lang w:val="it-IT"/>
-        </w:rPr>
-        <w:t xml:space="preserve">Author. </w:t>
-      </w:r>
+        </w:rPr>
+        <w:t>Author</w:t>
+      </w:r>
+      <w:bookmarkStart w:id="0" w:name="_GoBack"/>
+      <w:bookmarkEnd w:id="0"/>
     </w:p>
     <w:p>
       <w:pPr>
@@ -2481,6 +2333,7 @@
         <w:rPr>
           <w:rFonts w:ascii="Calibri" w:eastAsia="Calibri" w:hAnsi="Calibri" w:cs="Calibri"/>
         </w:rPr>
+        <w:lastRenderedPageBreak/>
         <w:t>United States Energy Information Administration</w:t>
       </w:r>
       <w:r>
@@ -2531,23 +2384,11 @@
         </w:rPr>
         <w:t xml:space="preserve"> </w:t>
       </w:r>
-      <w:hyperlink r:id="rId8" w:history="1">
-        <w:r>
-          <w:rPr>
-            <w:rStyle w:val="Collegamentoipertestuale"/>
-            <w:rFonts w:ascii="Calibri" w:eastAsia="Calibri" w:hAnsi="Calibri" w:cs="Calibri"/>
-          </w:rPr>
-          <w:t>https://www.eia.gov/beta/international/</w:t>
-        </w:r>
-      </w:hyperlink>
-      <w:bookmarkStart w:id="0" w:name="_GoBack"/>
-      <w:bookmarkEnd w:id="0"/>
-      <w:r>
-        <w:rPr>
-          <w:rFonts w:ascii="Calibri" w:eastAsia="Calibri" w:hAnsi="Calibri" w:cs="Calibri"/>
-          <w:lang w:val="it-IT"/>
-        </w:rPr>
-        <w:t xml:space="preserve"> </w:t>
+      <w:r>
+        <w:rPr>
+          <w:rFonts w:ascii="Calibri" w:eastAsia="Calibri" w:hAnsi="Calibri" w:cs="Calibri"/>
+        </w:rPr>
+        <w:t>https://www.eia.gov/beta/international</w:t>
       </w:r>
     </w:p>
     <w:sectPr>
@@ -3566,6 +3407,27 @@
     <w:name w:val="Normal"/>
     <w:qFormat/>
   </w:style>
+  <w:style w:type="paragraph" w:styleId="Titolo1">
+    <w:name w:val="heading 1"/>
+    <w:basedOn w:val="Normale"/>
+    <w:next w:val="Normale"/>
+    <w:link w:val="Titolo1Carattere"/>
+    <w:uiPriority w:val="9"/>
+    <w:qFormat/>
+    <w:rsid w:val="006E4A26"/>
+    <w:pPr>
+      <w:keepNext/>
+      <w:keepLines/>
+      <w:spacing w:before="240" w:after="0"/>
+      <w:outlineLvl w:val="0"/>
+    </w:pPr>
+    <w:rPr>
+      <w:rFonts w:asciiTheme="majorHAnsi" w:eastAsiaTheme="majorEastAsia" w:hAnsiTheme="majorHAnsi" w:cstheme="majorBidi"/>
+      <w:color w:val="2F5496" w:themeColor="accent1" w:themeShade="BF"/>
+      <w:sz w:val="32"/>
+      <w:szCs w:val="32"/>
+    </w:rPr>
+  </w:style>
   <w:style w:type="character" w:default="1" w:styleId="Carpredefinitoparagrafo">
     <w:name w:val="Default Paragraph Font"/>
     <w:uiPriority w:val="1"/>
@@ -3669,6 +3531,19 @@
     <w:rPr>
       <w:color w:val="605E5C"/>
       <w:shd w:val="clear" w:color="auto" w:fill="E1DFDD"/>
+    </w:rPr>
+  </w:style>
+  <w:style w:type="character" w:customStyle="1" w:styleId="Titolo1Carattere">
+    <w:name w:val="Titolo 1 Carattere"/>
+    <w:basedOn w:val="Carpredefinitoparagrafo"/>
+    <w:link w:val="Titolo1"/>
+    <w:uiPriority w:val="9"/>
+    <w:rsid w:val="006E4A26"/>
+    <w:rPr>
+      <w:rFonts w:asciiTheme="majorHAnsi" w:eastAsiaTheme="majorEastAsia" w:hAnsiTheme="majorHAnsi" w:cstheme="majorBidi"/>
+      <w:color w:val="2F5496" w:themeColor="accent1" w:themeShade="BF"/>
+      <w:sz w:val="32"/>
+      <w:szCs w:val="32"/>
     </w:rPr>
   </w:style>
 </w:styles>

</xml_diff>